<commit_message>
version 1 of the api with get and create
</commit_message>
<xml_diff>
--- a/CS 546 HLD.docx
+++ b/CS 546 HLD.docx
@@ -109,15 +109,7 @@
     <w:p>
       <w:r>
         <w:tab/>
-        <w:t xml:space="preserve">Add event </w:t>
-      </w:r>
-      <w:proofErr w:type="gramStart"/>
-      <w:r>
-        <w:t>button</w:t>
-      </w:r>
-      <w:proofErr w:type="gramEnd"/>
-      <w:r>
-        <w:t xml:space="preserve"> </w:t>
+        <w:t xml:space="preserve">Add event button </w:t>
       </w:r>
     </w:p>
     <w:p/>
@@ -146,15 +138,7 @@
     <w:p>
       <w:r>
         <w:tab/>
-        <w:t xml:space="preserve">-Different View Modes Month </w:t>
-      </w:r>
-      <w:proofErr w:type="gramStart"/>
-      <w:r>
-        <w:t>Week Day</w:t>
-      </w:r>
-      <w:proofErr w:type="gramEnd"/>
-      <w:r>
-        <w:t xml:space="preserve"> (12)</w:t>
+        <w:t>-Different View Modes Month Week Day (12)</w:t>
       </w:r>
     </w:p>
     <w:p>
@@ -186,13 +170,8 @@
       </w:r>
     </w:p>
     <w:p>
-      <w:proofErr w:type="gramStart"/>
-      <w:r>
-        <w:t>Opens Up</w:t>
-      </w:r>
-      <w:proofErr w:type="gramEnd"/>
-      <w:r>
-        <w:t xml:space="preserve"> a pop up on click and displays respective details.</w:t>
+      <w:r>
+        <w:t>Opens Up a pop up on click and displays respective details.</w:t>
       </w:r>
     </w:p>
     <w:p>
@@ -220,23 +199,13 @@
       </w:r>
       <w:proofErr w:type="spellEnd"/>
       <w:r>
-        <w:t xml:space="preserve"> Task</w:t>
-      </w:r>
-      <w:proofErr w:type="gramStart"/>
-      <w:r>
-        <w:t>/,,,,</w:t>
-      </w:r>
-      <w:proofErr w:type="gramEnd"/>
-    </w:p>
-    <w:p>
-      <w:r>
-        <w:t xml:space="preserve">Each Event has a </w:t>
-      </w:r>
-      <w:proofErr w:type="gramStart"/>
-      <w:r>
-        <w:t>tag</w:t>
-      </w:r>
-      <w:proofErr w:type="gramEnd"/>
+        <w:t xml:space="preserve"> Task/,,,,</w:t>
+      </w:r>
+    </w:p>
+    <w:p>
+      <w:r>
+        <w:t>Each Event has a tag</w:t>
+      </w:r>
     </w:p>
     <w:p>
       <w:r>
@@ -245,13 +214,8 @@
     </w:p>
     <w:p>
       <w:r>
-        <w:t xml:space="preserve">Sectioned by events and ordered by priority </w:t>
-      </w:r>
-      <w:proofErr w:type="gramStart"/>
-      <w:r>
-        <w:t>scrollable</w:t>
-      </w:r>
-      <w:proofErr w:type="gramEnd"/>
+        <w:t>Sectioned by events and ordered by priority scrollable</w:t>
+      </w:r>
     </w:p>
     <w:p>
       <w:r>
@@ -273,7 +237,6 @@
     </w:p>
     <w:p>
       <w:r>
-        <w:lastRenderedPageBreak/>
         <w:tab/>
       </w:r>
       <w:r>
@@ -298,41 +261,17 @@
     </w:p>
     <w:p>
       <w:r>
-        <w:t xml:space="preserve">Task is an errand that you </w:t>
-      </w:r>
-      <w:proofErr w:type="gramStart"/>
-      <w:r>
-        <w:t>have to</w:t>
-      </w:r>
-      <w:proofErr w:type="gramEnd"/>
-      <w:r>
-        <w:t xml:space="preserve"> complete but before a time frame.</w:t>
-      </w:r>
-    </w:p>
-    <w:p>
-      <w:r>
-        <w:t xml:space="preserve">You can think of a task as an errand that you </w:t>
-      </w:r>
-      <w:proofErr w:type="gramStart"/>
-      <w:r>
-        <w:t>have to</w:t>
-      </w:r>
-      <w:proofErr w:type="gramEnd"/>
-      <w:r>
-        <w:t xml:space="preserve"> run whenever you are free.</w:t>
-      </w:r>
-    </w:p>
-    <w:p>
-      <w:r>
-        <w:t xml:space="preserve">In case if the task is not completed in due </w:t>
-      </w:r>
-      <w:proofErr w:type="gramStart"/>
-      <w:r>
-        <w:t>time</w:t>
-      </w:r>
-      <w:proofErr w:type="gramEnd"/>
-      <w:r>
-        <w:t xml:space="preserve"> it marks green or else red.</w:t>
+        <w:t>Task is an errand that you have to complete but before a time frame.</w:t>
+      </w:r>
+    </w:p>
+    <w:p>
+      <w:r>
+        <w:t>You can think of a task as an errand that you have to run whenever you are free.</w:t>
+      </w:r>
+    </w:p>
+    <w:p>
+      <w:r>
+        <w:t>In case if the task is not completed in due time it marks green or else red.</w:t>
       </w:r>
     </w:p>
     <w:p>
@@ -444,13 +383,619 @@
     </w:p>
     <w:p>
       <w:r>
-        <w:t xml:space="preserve">checked: </w:t>
-      </w:r>
-      <w:proofErr w:type="gramStart"/>
+        <w:t>checked: Boolean</w:t>
+      </w:r>
+    </w:p>
+    <w:p>
+      <w:r>
+        <w:t>}</w:t>
+      </w:r>
+    </w:p>
+    <w:p/>
+    <w:p>
+      <w:pPr>
+        <w:rPr>
+          <w:b/>
+        </w:rPr>
+      </w:pPr>
+      <w:r>
+        <w:rPr>
+          <w:b/>
+        </w:rPr>
+        <w:t>Reminder</w:t>
+      </w:r>
+    </w:p>
+    <w:p>
+      <w:r>
+        <w:t>Reminder throws alert when past a certain Datetime.</w:t>
+      </w:r>
+    </w:p>
+    <w:p>
+      <w:r>
+        <w:t>There can be recurring reminders - let's say schedule an appointment with a doctor. Using repeating counter Object below.</w:t>
+      </w:r>
+    </w:p>
+    <w:p>
+      <w:r>
+        <w:t xml:space="preserve">After </w:t>
+      </w:r>
+      <w:proofErr w:type="spellStart"/>
+      <w:r>
+        <w:t>DateTime</w:t>
+      </w:r>
+      <w:proofErr w:type="spellEnd"/>
+      <w:r>
+        <w:t xml:space="preserve"> crosses expired becomes true with UI change.</w:t>
+      </w:r>
+    </w:p>
+    <w:p>
+      <w:r>
+        <w:t xml:space="preserve">For reminders all date values are mandatory which means </w:t>
+      </w:r>
+      <w:proofErr w:type="spellStart"/>
+      <w:r>
+        <w:t>thats</w:t>
+      </w:r>
+      <w:proofErr w:type="spellEnd"/>
+      <w:r>
+        <w:t xml:space="preserve"> it does not got to right panel.</w:t>
+      </w:r>
+    </w:p>
+    <w:p/>
+    <w:p>
+      <w:r>
+        <w:t>Reminder Collection {</w:t>
+      </w:r>
+    </w:p>
+    <w:p>
+      <w:r>
+        <w:t xml:space="preserve">_id: </w:t>
+      </w:r>
+      <w:proofErr w:type="spellStart"/>
+      <w:r>
+        <w:t>ObjectId</w:t>
+      </w:r>
+      <w:proofErr w:type="spellEnd"/>
+      <w:r>
+        <w:t>,</w:t>
+      </w:r>
+    </w:p>
+    <w:p>
+      <w:r>
+        <w:t>title: String,</w:t>
+      </w:r>
+    </w:p>
+    <w:p>
+      <w:r>
+        <w:t>priority: Number,</w:t>
+      </w:r>
+    </w:p>
+    <w:p>
+      <w:proofErr w:type="spellStart"/>
+      <w:r>
+        <w:t>textBody</w:t>
+      </w:r>
+      <w:proofErr w:type="spellEnd"/>
+      <w:r>
+        <w:t>: String,</w:t>
+      </w:r>
+    </w:p>
+    <w:p>
+      <w:r>
+        <w:t>tag: String,</w:t>
+      </w:r>
+    </w:p>
+    <w:p>
+      <w:proofErr w:type="spellStart"/>
+      <w:r>
+        <w:t>dateCreated</w:t>
+      </w:r>
+      <w:proofErr w:type="spellEnd"/>
+      <w:r>
+        <w:t xml:space="preserve">: </w:t>
+      </w:r>
+      <w:proofErr w:type="spellStart"/>
+      <w:r>
+        <w:t>DateTimeStamp</w:t>
+      </w:r>
+      <w:proofErr w:type="spellEnd"/>
+      <w:r>
+        <w:t>,</w:t>
+      </w:r>
+    </w:p>
+    <w:p>
+      <w:proofErr w:type="spellStart"/>
+      <w:r>
+        <w:t>dateAddedTo</w:t>
+      </w:r>
+      <w:proofErr w:type="spellEnd"/>
+      <w:r>
+        <w:t xml:space="preserve">: </w:t>
+      </w:r>
+      <w:proofErr w:type="spellStart"/>
+      <w:r>
+        <w:t>DateTimeStamp</w:t>
+      </w:r>
+      <w:proofErr w:type="spellEnd"/>
+    </w:p>
+    <w:p>
+      <w:proofErr w:type="spellStart"/>
+      <w:r>
+        <w:t>dateDueOn</w:t>
+      </w:r>
+      <w:proofErr w:type="spellEnd"/>
+      <w:r>
+        <w:t xml:space="preserve">: </w:t>
+      </w:r>
+      <w:proofErr w:type="spellStart"/>
+      <w:r>
+        <w:t>DateTimeStamp</w:t>
+      </w:r>
+      <w:proofErr w:type="spellEnd"/>
+    </w:p>
+    <w:p>
+      <w:r>
+        <w:t>repeating: Boolean,</w:t>
+      </w:r>
+    </w:p>
+    <w:p>
+      <w:pPr>
+        <w:rPr>
+          <w:lang w:val="en-US"/>
+        </w:rPr>
+      </w:pPr>
+      <w:proofErr w:type="spellStart"/>
+      <w:r>
+        <w:rPr>
+          <w:lang w:val="en-US"/>
+        </w:rPr>
+        <w:t>repeatingCounterIncrement</w:t>
+      </w:r>
+      <w:proofErr w:type="spellEnd"/>
+      <w:r>
+        <w:t>: Number,</w:t>
+      </w:r>
+    </w:p>
+    <w:p>
+      <w:proofErr w:type="spellStart"/>
+      <w:r>
+        <w:rPr>
+          <w:lang w:val="en-US"/>
+        </w:rPr>
+        <w:t>repeatingIncrementBy</w:t>
+      </w:r>
+      <w:proofErr w:type="spellEnd"/>
+      <w:r>
+        <w:t xml:space="preserve">: String (Day| </w:t>
+      </w:r>
+      <w:proofErr w:type="spellStart"/>
+      <w:r>
+        <w:t>Week|Month</w:t>
+      </w:r>
+      <w:proofErr w:type="spellEnd"/>
+      <w:r>
+        <w:t>),</w:t>
+      </w:r>
+    </w:p>
+    <w:p>
+      <w:proofErr w:type="spellStart"/>
+      <w:r>
+        <w:t>expired:Boolean</w:t>
+      </w:r>
+      <w:proofErr w:type="spellEnd"/>
+    </w:p>
+    <w:p>
+      <w:proofErr w:type="spellStart"/>
+      <w:r>
+        <w:t>repeatingGroup</w:t>
+      </w:r>
+      <w:proofErr w:type="spellEnd"/>
+      <w:r>
+        <w:t xml:space="preserve">: </w:t>
+      </w:r>
+      <w:proofErr w:type="spellStart"/>
+      <w:r>
+        <w:t>ObjectId</w:t>
+      </w:r>
+      <w:proofErr w:type="spellEnd"/>
+    </w:p>
+    <w:p>
+      <w:r>
+        <w:t>}</w:t>
+      </w:r>
+    </w:p>
+    <w:p/>
+    <w:p>
+      <w:pPr>
+        <w:rPr>
+          <w:b/>
+        </w:rPr>
+      </w:pPr>
+    </w:p>
+    <w:p>
+      <w:pPr>
+        <w:rPr>
+          <w:b/>
+        </w:rPr>
+      </w:pPr>
+    </w:p>
+    <w:p>
+      <w:pPr>
+        <w:rPr>
+          <w:b/>
+        </w:rPr>
+      </w:pPr>
+      <w:r>
+        <w:rPr>
+          <w:b/>
+        </w:rPr>
+        <w:t>Notes</w:t>
+      </w:r>
+    </w:p>
+    <w:p>
+      <w:r>
+        <w:t>Notes can allow us to store a piece of TXT/PDF/Images</w:t>
+      </w:r>
+    </w:p>
+    <w:p>
+      <w:r>
+        <w:t>Use Case- MOM for office/ CS 5?? Notes for that day etc</w:t>
+      </w:r>
+    </w:p>
+    <w:p>
+      <w:r>
+        <w:t>Instead of storing it in a folder which often is difficult to retrieve.</w:t>
+      </w:r>
+    </w:p>
+    <w:p/>
+    <w:p>
+      <w:r>
+        <w:t>Note Collection {</w:t>
+      </w:r>
+    </w:p>
+    <w:p>
+      <w:r>
+        <w:t xml:space="preserve">_id: </w:t>
+      </w:r>
+      <w:proofErr w:type="spellStart"/>
+      <w:r>
+        <w:t>ObjectId</w:t>
+      </w:r>
+      <w:proofErr w:type="spellEnd"/>
+      <w:r>
+        <w:t>,</w:t>
+      </w:r>
+    </w:p>
+    <w:p>
+      <w:r>
+        <w:t>title: String,</w:t>
+      </w:r>
+    </w:p>
+    <w:p>
+      <w:proofErr w:type="spellStart"/>
+      <w:r>
+        <w:t>dateCreated</w:t>
+      </w:r>
+      <w:proofErr w:type="spellEnd"/>
+      <w:r>
+        <w:t xml:space="preserve">: </w:t>
+      </w:r>
+      <w:proofErr w:type="spellStart"/>
+      <w:r>
+        <w:t>DateTimeStamp</w:t>
+      </w:r>
+      <w:proofErr w:type="spellEnd"/>
+      <w:r>
+        <w:t>,</w:t>
+      </w:r>
+    </w:p>
+    <w:p>
+      <w:proofErr w:type="spellStart"/>
+      <w:r>
+        <w:t>dateAddedTo</w:t>
+      </w:r>
+      <w:proofErr w:type="spellEnd"/>
+      <w:r>
+        <w:t xml:space="preserve">: </w:t>
+      </w:r>
+      <w:proofErr w:type="spellStart"/>
+      <w:r>
+        <w:t>DateTimeStamp</w:t>
+      </w:r>
+      <w:proofErr w:type="spellEnd"/>
+    </w:p>
+    <w:p>
+      <w:proofErr w:type="spellStart"/>
+      <w:r>
+        <w:t>textBody</w:t>
+      </w:r>
+      <w:proofErr w:type="spellEnd"/>
+      <w:r>
+        <w:t>: String,</w:t>
+      </w:r>
+    </w:p>
+    <w:p>
+      <w:r>
+        <w:t>tag: String,</w:t>
+      </w:r>
+    </w:p>
+    <w:p>
+      <w:proofErr w:type="spellStart"/>
+      <w:r>
+        <w:t>documentLink</w:t>
+      </w:r>
+      <w:proofErr w:type="spellEnd"/>
+      <w:r>
+        <w:t>: [String]</w:t>
+      </w:r>
+    </w:p>
+    <w:p>
+      <w:r>
+        <w:t>}</w:t>
+      </w:r>
+    </w:p>
+    <w:p/>
+    <w:p>
+      <w:pPr>
+        <w:rPr>
+          <w:b/>
+        </w:rPr>
+      </w:pPr>
+      <w:r>
+        <w:rPr>
+          <w:b/>
+        </w:rPr>
+        <w:t>Memories</w:t>
+      </w:r>
+    </w:p>
+    <w:p>
+      <w:r>
+        <w:t>This takes in a picture and text describing the picture and your feelings.</w:t>
+      </w:r>
+    </w:p>
+    <w:p>
+      <w:r>
+        <w:t>This can be thought of as a digitised personal diary.</w:t>
+      </w:r>
+    </w:p>
+    <w:p>
+      <w:pPr>
+        <w:rPr>
+          <w:shd w:val="clear" w:color="auto" w:fill="FFE599"/>
+        </w:rPr>
+      </w:pPr>
+      <w:r>
+        <w:rPr>
+          <w:shd w:val="clear" w:color="auto" w:fill="FFE599"/>
+        </w:rPr>
+        <w:t>This can be shareable but is out of scope for now</w:t>
+      </w:r>
+    </w:p>
+    <w:p>
+      <w:r>
+        <w:t>It allows only text entry as well of size 50 char or more need to decide upper limit</w:t>
+      </w:r>
+    </w:p>
+    <w:p>
+      <w:r>
+        <w:t>But it does not allow only pics to be uploaded to bring about habit of writing what you feel inside.</w:t>
+      </w:r>
+    </w:p>
+    <w:p>
+      <w:r>
+        <w:t>Tags to categorise memories. Happy Memory/SAD</w:t>
+      </w:r>
+    </w:p>
+    <w:p>
+      <w:r>
+        <w:t>Basically text editor inside notes.</w:t>
+      </w:r>
+    </w:p>
+    <w:p/>
+    <w:p>
+      <w:pPr>
+        <w:rPr>
+          <w:b/>
+        </w:rPr>
+      </w:pPr>
+      <w:r>
+        <w:rPr>
+          <w:b/>
+        </w:rPr>
+        <w:t>Meetings</w:t>
+      </w:r>
+    </w:p>
+    <w:p>
+      <w:r>
+        <w:t>This event can help us focus our time on one particular activity. Brings about Focus</w:t>
+      </w:r>
+    </w:p>
+    <w:p>
+      <w:r>
+        <w:t>Use Case Meeting on zoom to discuss a project.</w:t>
+      </w:r>
+    </w:p>
+    <w:p>
+      <w:r>
+        <w:t xml:space="preserve">Preparation for exam </w:t>
+      </w:r>
+    </w:p>
+    <w:p>
+      <w:r>
+        <w:t>The event throws a alert when the meeting is about to start.</w:t>
+      </w:r>
+    </w:p>
+    <w:p/>
+    <w:p>
+      <w:r>
+        <w:t>Meeting Collection {</w:t>
+      </w:r>
+    </w:p>
+    <w:p>
+      <w:r>
+        <w:t xml:space="preserve">_id: </w:t>
+      </w:r>
+      <w:proofErr w:type="spellStart"/>
+      <w:r>
+        <w:t>ObjectId</w:t>
+      </w:r>
+      <w:proofErr w:type="spellEnd"/>
+      <w:r>
+        <w:t>,</w:t>
+      </w:r>
+    </w:p>
+    <w:p>
+      <w:r>
+        <w:t>title: String,</w:t>
+      </w:r>
+    </w:p>
+    <w:p>
+      <w:proofErr w:type="spellStart"/>
+      <w:r>
+        <w:t>dateCreated</w:t>
+      </w:r>
+      <w:proofErr w:type="spellEnd"/>
+      <w:r>
+        <w:t xml:space="preserve">: </w:t>
+      </w:r>
+      <w:proofErr w:type="spellStart"/>
+      <w:r>
+        <w:t>DateTimeStamp</w:t>
+      </w:r>
+      <w:proofErr w:type="spellEnd"/>
+      <w:r>
+        <w:t>,</w:t>
+      </w:r>
+    </w:p>
+    <w:p>
+      <w:proofErr w:type="spellStart"/>
+      <w:r>
+        <w:t>dateAddedTo</w:t>
+      </w:r>
+      <w:proofErr w:type="spellEnd"/>
+      <w:r>
+        <w:t xml:space="preserve">: </w:t>
+      </w:r>
+      <w:proofErr w:type="spellStart"/>
+      <w:r>
+        <w:t>DateTimeStamp</w:t>
+      </w:r>
+      <w:proofErr w:type="spellEnd"/>
+      <w:r>
+        <w:t>,</w:t>
+      </w:r>
+    </w:p>
+    <w:p>
+      <w:proofErr w:type="spellStart"/>
+      <w:r>
+        <w:t>dateDueOn</w:t>
+      </w:r>
+      <w:proofErr w:type="spellEnd"/>
+      <w:r>
+        <w:t xml:space="preserve">: </w:t>
+      </w:r>
+      <w:proofErr w:type="spellStart"/>
+      <w:r>
+        <w:t>DateTimeStamp</w:t>
+      </w:r>
+      <w:proofErr w:type="spellEnd"/>
+      <w:r>
+        <w:t>,</w:t>
+      </w:r>
+    </w:p>
+    <w:p>
+      <w:r>
+        <w:t>duration: String,</w:t>
+      </w:r>
+    </w:p>
+    <w:p>
+      <w:r>
+        <w:t>priority: Number,</w:t>
+      </w:r>
+    </w:p>
+    <w:p>
+      <w:proofErr w:type="spellStart"/>
+      <w:r>
+        <w:t>textBody</w:t>
+      </w:r>
+      <w:proofErr w:type="spellEnd"/>
+      <w:r>
+        <w:t>: String,</w:t>
+      </w:r>
+    </w:p>
+    <w:p>
+      <w:r>
+        <w:t>tag: String,</w:t>
+      </w:r>
+    </w:p>
+    <w:p>
+      <w:r>
+        <w:t>repeating: Boolean,</w:t>
+      </w:r>
+    </w:p>
+    <w:p>
+      <w:pPr>
+        <w:rPr>
+          <w:lang w:val="en-US"/>
+        </w:rPr>
+      </w:pPr>
+      <w:proofErr w:type="spellStart"/>
+      <w:r>
+        <w:rPr>
+          <w:lang w:val="en-US"/>
+        </w:rPr>
+        <w:t>repeatingCounterIncrement</w:t>
+      </w:r>
+      <w:proofErr w:type="spellEnd"/>
+      <w:r>
+        <w:t>: Number,</w:t>
+      </w:r>
+    </w:p>
+    <w:p>
+      <w:proofErr w:type="spellStart"/>
+      <w:r>
+        <w:rPr>
+          <w:lang w:val="en-US"/>
+        </w:rPr>
+        <w:t>repeatingIncrementBy</w:t>
+      </w:r>
+      <w:proofErr w:type="spellEnd"/>
+      <w:r>
+        <w:t xml:space="preserve">: String (Day| </w:t>
+      </w:r>
+      <w:proofErr w:type="spellStart"/>
+      <w:r>
+        <w:t>Week|Month</w:t>
+      </w:r>
+      <w:proofErr w:type="spellEnd"/>
+      <w:r>
+        <w:t>),</w:t>
+      </w:r>
+    </w:p>
+    <w:p>
+      <w:proofErr w:type="spellStart"/>
+      <w:r>
+        <w:t>expired:</w:t>
+      </w:r>
       <w:r>
         <w:t>Boolean</w:t>
       </w:r>
-      <w:proofErr w:type="gramEnd"/>
+      <w:proofErr w:type="spellEnd"/>
+    </w:p>
+    <w:p>
+      <w:proofErr w:type="spellStart"/>
+      <w:r>
+        <w:t>repeatingGroup</w:t>
+      </w:r>
+      <w:proofErr w:type="spellEnd"/>
+      <w:r>
+        <w:t xml:space="preserve">: </w:t>
+      </w:r>
+      <w:proofErr w:type="spellStart"/>
+      <w:r>
+        <w:t>ObjectId</w:t>
+      </w:r>
+      <w:proofErr w:type="spellEnd"/>
     </w:p>
     <w:p>
       <w:r>
@@ -468,57 +1013,90 @@
         <w:rPr>
           <w:b/>
         </w:rPr>
-        <w:t>Reminder</w:t>
-      </w:r>
-    </w:p>
-    <w:p>
-      <w:r>
-        <w:t>Reminder throws alert when past a certain Datetime.</w:t>
-      </w:r>
-    </w:p>
-    <w:p>
-      <w:r>
-        <w:t>There can be recurring reminders - let's say schedule an appointment with a doctor. Using repeating counter Object below.</w:t>
-      </w:r>
-    </w:p>
-    <w:p>
-      <w:r>
-        <w:t xml:space="preserve">After </w:t>
-      </w:r>
-      <w:proofErr w:type="spellStart"/>
-      <w:r>
-        <w:t>DateTime</w:t>
-      </w:r>
-      <w:proofErr w:type="spellEnd"/>
-      <w:r>
-        <w:t xml:space="preserve"> crosses expired becomes true with UI change.</w:t>
-      </w:r>
-    </w:p>
-    <w:p>
-      <w:r>
-        <w:t xml:space="preserve">For reminders all date values are mandatory which means </w:t>
-      </w:r>
-      <w:proofErr w:type="spellStart"/>
-      <w:r>
-        <w:t>thats</w:t>
-      </w:r>
-      <w:proofErr w:type="spellEnd"/>
-      <w:r>
-        <w:t xml:space="preserve"> it does not </w:t>
-      </w:r>
-      <w:proofErr w:type="gramStart"/>
-      <w:r>
-        <w:t>got</w:t>
-      </w:r>
-      <w:proofErr w:type="gramEnd"/>
-      <w:r>
-        <w:t xml:space="preserve"> to right panel.</w:t>
-      </w:r>
-    </w:p>
-    <w:p/>
-    <w:p>
-      <w:r>
-        <w:t>Reminder Collection {</w:t>
+        <w:t>User Login &amp; Registration</w:t>
+      </w:r>
+    </w:p>
+    <w:p/>
+    <w:p>
+      <w:r>
+        <w:rPr>
+          <w:b/>
+        </w:rPr>
+        <w:t>User Registration UI</w:t>
+      </w:r>
+    </w:p>
+    <w:p>
+      <w:r>
+        <w:t>FirstName:</w:t>
+      </w:r>
+    </w:p>
+    <w:p>
+      <w:proofErr w:type="spellStart"/>
+      <w:r>
+        <w:t>LastName</w:t>
+      </w:r>
+      <w:proofErr w:type="spellEnd"/>
+      <w:r>
+        <w:t>:</w:t>
+      </w:r>
+    </w:p>
+    <w:p>
+      <w:r>
+        <w:t xml:space="preserve">Email: </w:t>
+      </w:r>
+    </w:p>
+    <w:p>
+      <w:r>
+        <w:t xml:space="preserve">Password: </w:t>
+      </w:r>
+    </w:p>
+    <w:p>
+      <w:r>
+        <w:t>Disability:</w:t>
+      </w:r>
+    </w:p>
+    <w:p>
+      <w:r>
+        <w:t xml:space="preserve">DOB: Should be greater than 13 | </w:t>
+      </w:r>
+    </w:p>
+    <w:p>
+      <w:r>
+        <w:t xml:space="preserve">Consent for data collection: </w:t>
+      </w:r>
+    </w:p>
+    <w:p/>
+    <w:p>
+      <w:r>
+        <w:rPr>
+          <w:b/>
+        </w:rPr>
+        <w:t>Login UI</w:t>
+      </w:r>
+      <w:r>
+        <w:t xml:space="preserve"> </w:t>
+      </w:r>
+    </w:p>
+    <w:p>
+      <w:r>
+        <w:t xml:space="preserve">Email </w:t>
+      </w:r>
+    </w:p>
+    <w:p>
+      <w:r>
+        <w:t>Password</w:t>
+      </w:r>
+    </w:p>
+    <w:p/>
+    <w:p>
+      <w:r>
+        <w:t>DB Login &amp; Registration</w:t>
+      </w:r>
+    </w:p>
+    <w:p/>
+    <w:p>
+      <w:r>
+        <w:t>User Collection {</w:t>
       </w:r>
     </w:p>
     <w:p>
@@ -535,19 +1113,9 @@
       </w:r>
     </w:p>
     <w:p>
-      <w:r>
-        <w:t>title: String,</w:t>
-      </w:r>
-    </w:p>
-    <w:p>
-      <w:r>
-        <w:t>priority: Number,</w:t>
-      </w:r>
-    </w:p>
-    <w:p>
-      <w:proofErr w:type="spellStart"/>
-      <w:r>
-        <w:t>textBody</w:t>
+      <w:proofErr w:type="spellStart"/>
+      <w:r>
+        <w:t>first_name</w:t>
       </w:r>
       <w:proofErr w:type="spellEnd"/>
       <w:r>
@@ -555,22 +1123,29 @@
       </w:r>
     </w:p>
     <w:p>
-      <w:r>
-        <w:t>tag: String,</w:t>
-      </w:r>
-    </w:p>
-    <w:p>
-      <w:proofErr w:type="spellStart"/>
-      <w:r>
-        <w:t>dateCreated</w:t>
-      </w:r>
-      <w:proofErr w:type="spellEnd"/>
-      <w:r>
-        <w:t xml:space="preserve">: </w:t>
-      </w:r>
-      <w:proofErr w:type="spellStart"/>
-      <w:r>
-        <w:t>DateTimeStamp</w:t>
+      <w:proofErr w:type="spellStart"/>
+      <w:r>
+        <w:t>last_name</w:t>
+      </w:r>
+      <w:proofErr w:type="spellEnd"/>
+      <w:r>
+        <w:t>: String,</w:t>
+      </w:r>
+    </w:p>
+    <w:p>
+      <w:r>
+        <w:t>email: String,</w:t>
+      </w:r>
+    </w:p>
+    <w:p>
+      <w:r>
+        <w:t>password: String,</w:t>
+      </w:r>
+    </w:p>
+    <w:p>
+      <w:proofErr w:type="spellStart"/>
+      <w:r>
+        <w:t>Disability:boolean</w:t>
       </w:r>
       <w:proofErr w:type="spellEnd"/>
       <w:r>
@@ -580,146 +1155,7 @@
     <w:p>
       <w:proofErr w:type="spellStart"/>
       <w:r>
-        <w:t>dateAddedTo</w:t>
-      </w:r>
-      <w:proofErr w:type="spellEnd"/>
-      <w:r>
-        <w:t xml:space="preserve">: </w:t>
-      </w:r>
-      <w:proofErr w:type="spellStart"/>
-      <w:r>
-        <w:t>DateTimeStamp</w:t>
-      </w:r>
-      <w:proofErr w:type="spellEnd"/>
-    </w:p>
-    <w:p>
-      <w:proofErr w:type="spellStart"/>
-      <w:r>
-        <w:t>dateDueOn</w:t>
-      </w:r>
-      <w:proofErr w:type="spellEnd"/>
-      <w:r>
-        <w:t xml:space="preserve">: </w:t>
-      </w:r>
-      <w:proofErr w:type="spellStart"/>
-      <w:r>
-        <w:t>DateTimeStamp</w:t>
-      </w:r>
-      <w:proofErr w:type="spellEnd"/>
-    </w:p>
-    <w:p>
-      <w:r>
-        <w:t>repeating: Boolean,</w:t>
-      </w:r>
-    </w:p>
-    <w:p>
-      <w:proofErr w:type="spellStart"/>
-      <w:r>
-        <w:t>repeatingCounter</w:t>
-      </w:r>
-      <w:proofErr w:type="spellEnd"/>
-      <w:r>
-        <w:t>: {</w:t>
-      </w:r>
-    </w:p>
-    <w:p>
-      <w:r>
-        <w:t>increment: Number,</w:t>
-      </w:r>
-    </w:p>
-    <w:p>
-      <w:r>
-        <w:t xml:space="preserve">unit: String (Day| </w:t>
-      </w:r>
-      <w:proofErr w:type="spellStart"/>
-      <w:r>
-        <w:t>Week|Month</w:t>
-      </w:r>
-      <w:proofErr w:type="spellEnd"/>
-      <w:r>
-        <w:t>)</w:t>
-      </w:r>
-    </w:p>
-    <w:p>
-      <w:r>
-        <w:t>},</w:t>
-      </w:r>
-    </w:p>
-    <w:p>
-      <w:proofErr w:type="spellStart"/>
-      <w:proofErr w:type="gramStart"/>
-      <w:r>
-        <w:t>expired:boolean</w:t>
-      </w:r>
-      <w:proofErr w:type="spellEnd"/>
-      <w:proofErr w:type="gramEnd"/>
-    </w:p>
-    <w:p>
-      <w:r>
-        <w:t>}</w:t>
-      </w:r>
-    </w:p>
-    <w:p/>
-    <w:p>
-      <w:pPr>
-        <w:rPr>
-          <w:b/>
-        </w:rPr>
-      </w:pPr>
-    </w:p>
-    <w:p>
-      <w:pPr>
-        <w:rPr>
-          <w:b/>
-        </w:rPr>
-      </w:pPr>
-    </w:p>
-    <w:p>
-      <w:pPr>
-        <w:rPr>
-          <w:b/>
-        </w:rPr>
-      </w:pPr>
-      <w:r>
-        <w:rPr>
-          <w:b/>
-        </w:rPr>
-        <w:t>Notes</w:t>
-      </w:r>
-    </w:p>
-    <w:p>
-      <w:r>
-        <w:t>Notes can allow us to store a piece of TXT/PDF/Images</w:t>
-      </w:r>
-    </w:p>
-    <w:p>
-      <w:r>
-        <w:t xml:space="preserve">Use Case- MOM for office/ CS 5?? Notes for that day </w:t>
-      </w:r>
-      <w:proofErr w:type="gramStart"/>
-      <w:r>
-        <w:t>etc</w:t>
-      </w:r>
-      <w:proofErr w:type="gramEnd"/>
-    </w:p>
-    <w:p>
-      <w:r>
-        <w:t>Instead of storing it in a folder which often is difficult to retrieve.</w:t>
-      </w:r>
-    </w:p>
-    <w:p/>
-    <w:p>
-      <w:r>
-        <w:t>Note Collection {</w:t>
-      </w:r>
-    </w:p>
-    <w:p>
-      <w:r>
-        <w:t xml:space="preserve">_id: </w:t>
-      </w:r>
-      <w:proofErr w:type="spellStart"/>
-      <w:r>
-        <w:t>ObjectId</w:t>
+        <w:t>Dob:date</w:t>
       </w:r>
       <w:proofErr w:type="spellEnd"/>
       <w:r>
@@ -727,513 +1163,11 @@
       </w:r>
     </w:p>
     <w:p>
-      <w:r>
-        <w:t>title: String,</w:t>
-      </w:r>
-    </w:p>
-    <w:p>
-      <w:proofErr w:type="spellStart"/>
-      <w:r>
-        <w:t>dateCreated</w:t>
-      </w:r>
-      <w:proofErr w:type="spellEnd"/>
-      <w:r>
-        <w:t xml:space="preserve">: </w:t>
-      </w:r>
-      <w:proofErr w:type="spellStart"/>
-      <w:r>
-        <w:t>DateTimeStamp</w:t>
-      </w:r>
-      <w:proofErr w:type="spellEnd"/>
-      <w:r>
-        <w:t>,</w:t>
-      </w:r>
-    </w:p>
-    <w:p>
-      <w:proofErr w:type="spellStart"/>
-      <w:r>
-        <w:t>dateAddedTo</w:t>
-      </w:r>
-      <w:proofErr w:type="spellEnd"/>
-      <w:r>
-        <w:t xml:space="preserve">: </w:t>
-      </w:r>
-      <w:proofErr w:type="spellStart"/>
-      <w:r>
-        <w:t>DateTimeStamp</w:t>
-      </w:r>
-      <w:proofErr w:type="spellEnd"/>
-    </w:p>
-    <w:p>
-      <w:proofErr w:type="spellStart"/>
-      <w:r>
-        <w:t>textBody</w:t>
-      </w:r>
-      <w:proofErr w:type="spellEnd"/>
-      <w:r>
-        <w:t>: String,</w:t>
-      </w:r>
-    </w:p>
-    <w:p>
-      <w:r>
-        <w:t>tag: String,</w:t>
-      </w:r>
-    </w:p>
-    <w:p>
-      <w:proofErr w:type="spellStart"/>
-      <w:r>
-        <w:t>documentLink</w:t>
-      </w:r>
-      <w:proofErr w:type="spellEnd"/>
-      <w:r>
-        <w:t>: [String]</w:t>
-      </w:r>
-    </w:p>
-    <w:p>
-      <w:r>
-        <w:t>}</w:t>
-      </w:r>
-    </w:p>
-    <w:p/>
-    <w:p>
-      <w:pPr>
-        <w:rPr>
-          <w:b/>
-        </w:rPr>
-      </w:pPr>
-      <w:r>
-        <w:rPr>
-          <w:b/>
-        </w:rPr>
-        <w:t>Memories</w:t>
-      </w:r>
-    </w:p>
-    <w:p>
-      <w:r>
-        <w:t>This takes in a picture and text describing the picture and your feelings.</w:t>
-      </w:r>
-    </w:p>
-    <w:p>
-      <w:r>
-        <w:t>This can be thought of as a digitised personal diary.</w:t>
-      </w:r>
-    </w:p>
-    <w:p>
-      <w:pPr>
-        <w:rPr>
-          <w:shd w:val="clear" w:color="auto" w:fill="FFE599"/>
-        </w:rPr>
-      </w:pPr>
-      <w:r>
-        <w:rPr>
-          <w:shd w:val="clear" w:color="auto" w:fill="FFE599"/>
-        </w:rPr>
-        <w:t xml:space="preserve">This can be shareable but is out of scope for </w:t>
-      </w:r>
-      <w:proofErr w:type="gramStart"/>
-      <w:r>
-        <w:rPr>
-          <w:shd w:val="clear" w:color="auto" w:fill="FFE599"/>
-        </w:rPr>
-        <w:t>now</w:t>
-      </w:r>
-      <w:proofErr w:type="gramEnd"/>
-    </w:p>
-    <w:p>
-      <w:r>
-        <w:t xml:space="preserve">It allows only text entry as well of size 50 char or more need to decide upper </w:t>
-      </w:r>
-      <w:proofErr w:type="gramStart"/>
-      <w:r>
-        <w:t>limit</w:t>
-      </w:r>
-      <w:proofErr w:type="gramEnd"/>
-    </w:p>
-    <w:p>
-      <w:r>
-        <w:t>But it does not allow only pics to be uploaded to bring about habit of writing what you feel inside.</w:t>
-      </w:r>
-    </w:p>
-    <w:p>
-      <w:r>
-        <w:t>Tags to categorise memories. Happy Memory/SAD</w:t>
-      </w:r>
-    </w:p>
-    <w:p>
-      <w:proofErr w:type="gramStart"/>
-      <w:r>
-        <w:t>Basically</w:t>
-      </w:r>
-      <w:proofErr w:type="gramEnd"/>
-      <w:r>
-        <w:t xml:space="preserve"> text editor inside notes.</w:t>
-      </w:r>
-    </w:p>
-    <w:p/>
-    <w:p>
-      <w:pPr>
-        <w:rPr>
-          <w:b/>
-        </w:rPr>
-      </w:pPr>
-      <w:r>
-        <w:rPr>
-          <w:b/>
-        </w:rPr>
-        <w:t>Meetings</w:t>
-      </w:r>
-    </w:p>
-    <w:p>
-      <w:r>
-        <w:t xml:space="preserve">This event can help us focus our time on one </w:t>
-      </w:r>
-      <w:proofErr w:type="gramStart"/>
-      <w:r>
-        <w:t>particular activity</w:t>
-      </w:r>
-      <w:proofErr w:type="gramEnd"/>
-      <w:r>
-        <w:t xml:space="preserve">. Brings about </w:t>
-      </w:r>
-      <w:proofErr w:type="gramStart"/>
-      <w:r>
-        <w:t>Focus</w:t>
-      </w:r>
-      <w:proofErr w:type="gramEnd"/>
-    </w:p>
-    <w:p>
-      <w:r>
-        <w:t>Use Case Meeting on zoom to discuss a project.</w:t>
-      </w:r>
-    </w:p>
-    <w:p>
-      <w:r>
-        <w:t xml:space="preserve">Preparation for exam </w:t>
-      </w:r>
-    </w:p>
-    <w:p>
-      <w:r>
-        <w:t xml:space="preserve">The event throws </w:t>
-      </w:r>
-      <w:proofErr w:type="gramStart"/>
-      <w:r>
-        <w:t>a</w:t>
-      </w:r>
-      <w:proofErr w:type="gramEnd"/>
-      <w:r>
-        <w:t xml:space="preserve"> alert when the meeting is about to start.</w:t>
-      </w:r>
-    </w:p>
-    <w:p/>
-    <w:p>
-      <w:r>
-        <w:t>Meeting Collection {</w:t>
-      </w:r>
-    </w:p>
-    <w:p>
-      <w:r>
-        <w:t xml:space="preserve">_id: </w:t>
-      </w:r>
-      <w:proofErr w:type="spellStart"/>
-      <w:r>
-        <w:t>ObjectId</w:t>
-      </w:r>
-      <w:proofErr w:type="spellEnd"/>
-      <w:r>
-        <w:t>,</w:t>
-      </w:r>
-    </w:p>
-    <w:p>
-      <w:r>
-        <w:t>title: String,</w:t>
-      </w:r>
-    </w:p>
-    <w:p>
-      <w:proofErr w:type="spellStart"/>
-      <w:r>
-        <w:t>dateCreated</w:t>
-      </w:r>
-      <w:proofErr w:type="spellEnd"/>
-      <w:r>
-        <w:t xml:space="preserve">: </w:t>
-      </w:r>
-      <w:proofErr w:type="spellStart"/>
-      <w:r>
-        <w:t>DateTimeStamp</w:t>
-      </w:r>
-      <w:proofErr w:type="spellEnd"/>
-      <w:r>
-        <w:t>,</w:t>
-      </w:r>
-    </w:p>
-    <w:p>
-      <w:proofErr w:type="spellStart"/>
-      <w:r>
-        <w:t>dateAddedTo</w:t>
-      </w:r>
-      <w:proofErr w:type="spellEnd"/>
-      <w:r>
-        <w:t xml:space="preserve">: </w:t>
-      </w:r>
-      <w:proofErr w:type="spellStart"/>
-      <w:r>
-        <w:t>DateTimeStamp</w:t>
-      </w:r>
-      <w:proofErr w:type="spellEnd"/>
-      <w:r>
-        <w:t>,</w:t>
-      </w:r>
-    </w:p>
-    <w:p>
-      <w:proofErr w:type="spellStart"/>
-      <w:r>
-        <w:t>dateDueOn</w:t>
-      </w:r>
-      <w:proofErr w:type="spellEnd"/>
-      <w:r>
-        <w:t xml:space="preserve">: </w:t>
-      </w:r>
-      <w:proofErr w:type="spellStart"/>
-      <w:r>
-        <w:t>DateTimeStamp</w:t>
-      </w:r>
-      <w:proofErr w:type="spellEnd"/>
-      <w:r>
-        <w:t>,</w:t>
-      </w:r>
-    </w:p>
-    <w:p>
-      <w:r>
-        <w:t>duration: String,</w:t>
-      </w:r>
-    </w:p>
-    <w:p>
-      <w:r>
-        <w:t>priority: Number,</w:t>
-      </w:r>
-    </w:p>
-    <w:p>
-      <w:proofErr w:type="spellStart"/>
-      <w:r>
-        <w:t>textBody</w:t>
-      </w:r>
-      <w:proofErr w:type="spellEnd"/>
-      <w:r>
-        <w:t>: String,</w:t>
-      </w:r>
-    </w:p>
-    <w:p>
-      <w:r>
-        <w:t>tag: String,</w:t>
-      </w:r>
-    </w:p>
-    <w:p>
-      <w:r>
-        <w:t>repeating: Boolean,</w:t>
-      </w:r>
-    </w:p>
-    <w:p>
-      <w:proofErr w:type="spellStart"/>
-      <w:r>
-        <w:t>repeatingCounter</w:t>
-      </w:r>
-      <w:proofErr w:type="spellEnd"/>
-      <w:r>
-        <w:t>: {</w:t>
-      </w:r>
-    </w:p>
-    <w:p>
-      <w:r>
-        <w:t>increment: Number,</w:t>
-      </w:r>
-    </w:p>
-    <w:p>
-      <w:r>
-        <w:t>unit: String</w:t>
-      </w:r>
-    </w:p>
-    <w:p>
-      <w:r>
-        <w:t>},</w:t>
-      </w:r>
-    </w:p>
-    <w:p>
-      <w:r>
-        <w:t>}</w:t>
-      </w:r>
-    </w:p>
-    <w:p/>
-    <w:p>
-      <w:pPr>
-        <w:rPr>
-          <w:b/>
-        </w:rPr>
-      </w:pPr>
-      <w:r>
-        <w:rPr>
-          <w:b/>
-        </w:rPr>
-        <w:t>User Login &amp; Registration</w:t>
-      </w:r>
-    </w:p>
-    <w:p/>
-    <w:p>
-      <w:r>
-        <w:rPr>
-          <w:b/>
-        </w:rPr>
-        <w:t>User Registration UI</w:t>
-      </w:r>
-    </w:p>
-    <w:p>
-      <w:r>
-        <w:t>FirstName:</w:t>
-      </w:r>
-    </w:p>
-    <w:p>
-      <w:proofErr w:type="spellStart"/>
-      <w:r>
-        <w:t>LastName</w:t>
-      </w:r>
-      <w:proofErr w:type="spellEnd"/>
-      <w:r>
-        <w:t>:</w:t>
-      </w:r>
-    </w:p>
-    <w:p>
-      <w:r>
-        <w:t xml:space="preserve">Email: </w:t>
-      </w:r>
-    </w:p>
-    <w:p>
-      <w:r>
-        <w:t xml:space="preserve">Password: </w:t>
-      </w:r>
-    </w:p>
-    <w:p>
-      <w:r>
-        <w:t>Disability:</w:t>
-      </w:r>
-    </w:p>
-    <w:p>
-      <w:r>
-        <w:t xml:space="preserve">DOB: Should be greater than 13 | </w:t>
-      </w:r>
-    </w:p>
-    <w:p>
-      <w:r>
-        <w:t xml:space="preserve">Consent for data collection: </w:t>
-      </w:r>
-    </w:p>
-    <w:p/>
-    <w:p>
-      <w:r>
-        <w:rPr>
-          <w:b/>
-        </w:rPr>
-        <w:t>Login UI</w:t>
-      </w:r>
-      <w:r>
-        <w:t xml:space="preserve"> </w:t>
-      </w:r>
-    </w:p>
-    <w:p>
-      <w:r>
-        <w:t xml:space="preserve">Email </w:t>
-      </w:r>
-    </w:p>
-    <w:p>
-      <w:r>
-        <w:t>Password</w:t>
-      </w:r>
-    </w:p>
-    <w:p/>
-    <w:p>
-      <w:r>
-        <w:t>DB Login &amp; Registration</w:t>
-      </w:r>
-    </w:p>
-    <w:p/>
-    <w:p>
-      <w:r>
-        <w:t>User Collection {</w:t>
-      </w:r>
-    </w:p>
-    <w:p>
-      <w:r>
-        <w:t xml:space="preserve">_id: </w:t>
-      </w:r>
-      <w:proofErr w:type="spellStart"/>
-      <w:r>
-        <w:t>ObjectId</w:t>
-      </w:r>
-      <w:proofErr w:type="spellEnd"/>
-      <w:r>
-        <w:t>,</w:t>
-      </w:r>
-    </w:p>
-    <w:p>
-      <w:proofErr w:type="spellStart"/>
-      <w:r>
-        <w:t>first_name</w:t>
-      </w:r>
-      <w:proofErr w:type="spellEnd"/>
-      <w:r>
-        <w:t>: String,</w:t>
-      </w:r>
-    </w:p>
-    <w:p>
-      <w:proofErr w:type="spellStart"/>
-      <w:r>
-        <w:t>last_name</w:t>
-      </w:r>
-      <w:proofErr w:type="spellEnd"/>
-      <w:r>
-        <w:t>: String,</w:t>
-      </w:r>
-    </w:p>
-    <w:p>
-      <w:r>
-        <w:t>email: String,</w:t>
-      </w:r>
-    </w:p>
-    <w:p>
-      <w:r>
-        <w:t>password: String,</w:t>
-      </w:r>
-    </w:p>
-    <w:p>
-      <w:proofErr w:type="spellStart"/>
-      <w:proofErr w:type="gramStart"/>
-      <w:r>
-        <w:t>Disability:boolean</w:t>
-      </w:r>
-      <w:proofErr w:type="spellEnd"/>
-      <w:proofErr w:type="gramEnd"/>
-      <w:r>
-        <w:t>,</w:t>
-      </w:r>
-    </w:p>
-    <w:p>
-      <w:proofErr w:type="spellStart"/>
-      <w:proofErr w:type="gramStart"/>
-      <w:r>
-        <w:t>Dob:date</w:t>
-      </w:r>
-      <w:proofErr w:type="spellEnd"/>
-      <w:proofErr w:type="gramEnd"/>
-      <w:r>
-        <w:t>,</w:t>
-      </w:r>
-    </w:p>
-    <w:p>
-      <w:proofErr w:type="spellStart"/>
-      <w:proofErr w:type="gramStart"/>
+      <w:proofErr w:type="spellStart"/>
       <w:r>
         <w:t>Consent:boolean</w:t>
       </w:r>
       <w:proofErr w:type="spellEnd"/>
-      <w:proofErr w:type="gramEnd"/>
     </w:p>
     <w:p>
       <w:proofErr w:type="spellStart"/>
@@ -1454,14 +1388,8 @@
     <w:p/>
     <w:p/>
     <w:p>
-      <w:proofErr w:type="gramStart"/>
-      <w:r>
-        <w:lastRenderedPageBreak/>
-        <w:t>Mahesh :</w:t>
-      </w:r>
-      <w:proofErr w:type="gramEnd"/>
-      <w:r>
-        <w:t xml:space="preserve"> {Task:</w:t>
+      <w:r>
+        <w:t>Mahesh : {Task:</w:t>
       </w:r>
     </w:p>
     <w:p>
@@ -1474,26 +1402,19 @@
         <w:t xml:space="preserve">Read: </w:t>
       </w:r>
       <w:proofErr w:type="spellStart"/>
-      <w:proofErr w:type="gramStart"/>
       <w:r>
         <w:t>GetALL</w:t>
       </w:r>
       <w:proofErr w:type="spellEnd"/>
       <w:r>
-        <w:t>(</w:t>
-      </w:r>
-      <w:proofErr w:type="gramEnd"/>
-      <w:r>
-        <w:t>USER ID)</w:t>
-      </w:r>
-    </w:p>
-    <w:p>
-      <w:proofErr w:type="gramStart"/>
+        <w:t>(USER ID)</w:t>
+      </w:r>
+    </w:p>
+    <w:p>
       <w:r>
         <w:t>Get(</w:t>
       </w:r>
       <w:proofErr w:type="spellStart"/>
-      <w:proofErr w:type="gramEnd"/>
       <w:r>
         <w:t>TaskID</w:t>
       </w:r>
@@ -1509,13 +1430,8 @@
     </w:p>
     <w:p/>
     <w:p>
-      <w:proofErr w:type="gramStart"/>
-      <w:r>
-        <w:t>Sunders :</w:t>
-      </w:r>
-      <w:proofErr w:type="gramEnd"/>
-      <w:r>
-        <w:t>{Reminders:</w:t>
+      <w:r>
+        <w:t>Sunders :{Reminders:</w:t>
       </w:r>
     </w:p>
     <w:p>
@@ -1528,26 +1444,19 @@
         <w:t xml:space="preserve">Read: </w:t>
       </w:r>
       <w:proofErr w:type="spellStart"/>
-      <w:proofErr w:type="gramStart"/>
       <w:r>
         <w:t>GetALL</w:t>
       </w:r>
       <w:proofErr w:type="spellEnd"/>
       <w:r>
-        <w:t>(</w:t>
-      </w:r>
-      <w:proofErr w:type="gramEnd"/>
-      <w:r>
-        <w:t>USER ID)</w:t>
-      </w:r>
-    </w:p>
-    <w:p>
-      <w:proofErr w:type="gramStart"/>
+        <w:t>(USER ID)</w:t>
+      </w:r>
+    </w:p>
+    <w:p>
       <w:r>
         <w:t>Get(</w:t>
       </w:r>
       <w:proofErr w:type="spellStart"/>
-      <w:proofErr w:type="gramEnd"/>
       <w:r>
         <w:t>TaskID</w:t>
       </w:r>
@@ -1564,10 +1473,7 @@
     <w:p/>
     <w:p>
       <w:r>
-        <w:t xml:space="preserve">Sanjeet </w:t>
-      </w:r>
-      <w:r>
-        <w:t>{Meetings:</w:t>
+        <w:t>Sanjeet {Meetings:</w:t>
       </w:r>
     </w:p>
     <w:p>
@@ -1580,26 +1486,19 @@
         <w:t xml:space="preserve">Read: </w:t>
       </w:r>
       <w:proofErr w:type="spellStart"/>
-      <w:proofErr w:type="gramStart"/>
       <w:r>
         <w:t>GetALL</w:t>
       </w:r>
       <w:proofErr w:type="spellEnd"/>
       <w:r>
-        <w:t>(</w:t>
-      </w:r>
-      <w:proofErr w:type="gramEnd"/>
-      <w:r>
-        <w:t>USER ID)</w:t>
-      </w:r>
-    </w:p>
-    <w:p>
-      <w:proofErr w:type="gramStart"/>
+        <w:t>(USER ID)</w:t>
+      </w:r>
+    </w:p>
+    <w:p>
       <w:r>
         <w:t>Get(</w:t>
       </w:r>
       <w:proofErr w:type="spellStart"/>
-      <w:proofErr w:type="gramEnd"/>
       <w:r>
         <w:t>TaskID</w:t>
       </w:r>
@@ -1616,20 +1515,12 @@
     <w:p/>
     <w:p>
       <w:proofErr w:type="spellStart"/>
-      <w:proofErr w:type="gramStart"/>
       <w:r>
         <w:t>Sundera</w:t>
       </w:r>
       <w:proofErr w:type="spellEnd"/>
       <w:r>
-        <w:t xml:space="preserve"> </w:t>
-      </w:r>
-      <w:r>
-        <w:t>:</w:t>
-      </w:r>
-      <w:proofErr w:type="gramEnd"/>
-      <w:r>
-        <w:t>{Notes:</w:t>
+        <w:t xml:space="preserve"> :{Notes:</w:t>
       </w:r>
     </w:p>
     <w:p>
@@ -1642,26 +1533,19 @@
         <w:t xml:space="preserve">Read: </w:t>
       </w:r>
       <w:proofErr w:type="spellStart"/>
-      <w:proofErr w:type="gramStart"/>
       <w:r>
         <w:t>GetALL</w:t>
       </w:r>
       <w:proofErr w:type="spellEnd"/>
       <w:r>
-        <w:t>(</w:t>
-      </w:r>
-      <w:proofErr w:type="gramEnd"/>
-      <w:r>
-        <w:t>USER ID)</w:t>
-      </w:r>
-    </w:p>
-    <w:p>
-      <w:proofErr w:type="gramStart"/>
+        <w:t>(USER ID)</w:t>
+      </w:r>
+    </w:p>
+    <w:p>
       <w:r>
         <w:t>Get(</w:t>
       </w:r>
       <w:proofErr w:type="spellStart"/>
-      <w:proofErr w:type="gramEnd"/>
       <w:r>
         <w:t>TaskID</w:t>
       </w:r>
@@ -1678,13 +1562,8 @@
     <w:p/>
     <w:p>
       <w:r>
-        <w:t xml:space="preserve">All CRUD will also update User collection by updating the respective </w:t>
-      </w:r>
-      <w:proofErr w:type="gramStart"/>
-      <w:r>
-        <w:t>array</w:t>
-      </w:r>
-      <w:proofErr w:type="gramEnd"/>
+        <w:t>All CRUD will also update User collection by updating the respective array</w:t>
+      </w:r>
     </w:p>
     <w:p/>
     <w:p>
@@ -1695,18 +1574,13 @@
     <w:p/>
     <w:p>
       <w:r>
-        <w:t xml:space="preserve">Display Attributes for each object type </w:t>
-      </w:r>
-      <w:proofErr w:type="gramStart"/>
-      <w:r>
-        <w:t xml:space="preserve">{ </w:t>
+        <w:t xml:space="preserve">Display Attributes for each object type { </w:t>
       </w:r>
       <w:proofErr w:type="spellStart"/>
       <w:r>
         <w:t>color</w:t>
       </w:r>
       <w:proofErr w:type="spellEnd"/>
-      <w:proofErr w:type="gramEnd"/>
       <w:r>
         <w:t xml:space="preserve"> = badge = type/tag = } will be in constants.js file</w:t>
       </w:r>
@@ -2123,6 +1997,7 @@
   <w:style w:type="paragraph" w:default="1" w:styleId="Normal">
     <w:name w:val="Normal"/>
     <w:qFormat/>
+    <w:rsid w:val="0088115C"/>
   </w:style>
   <w:style w:type="paragraph" w:styleId="Heading1">
     <w:name w:val="heading 1"/>
@@ -2240,7 +2115,6 @@
   <w:style w:type="character" w:default="1" w:styleId="DefaultParagraphFont">
     <w:name w:val="Default Paragraph Font"/>
     <w:uiPriority w:val="1"/>
-    <w:semiHidden/>
     <w:unhideWhenUsed/>
   </w:style>
   <w:style w:type="table" w:default="1" w:styleId="TableNormal">

</xml_diff>

<commit_message>
removed dateDueOn, fixed create task bugs, fixed pill color in week view
</commit_message>
<xml_diff>
--- a/CS 546 HLD.docx
+++ b/CS 546 HLD.docx
@@ -273,6 +273,7 @@
     </w:p>
     <w:p>
       <w:r>
+        <w:lastRenderedPageBreak/>
         <w:tab/>
       </w:r>
       <w:r>
@@ -417,6 +418,179 @@
       <w:proofErr w:type="spellEnd"/>
     </w:p>
     <w:p>
+      <w:r>
+        <w:t>priority: Number,</w:t>
+      </w:r>
+    </w:p>
+    <w:p>
+      <w:r>
+        <w:t>tag: String,</w:t>
+      </w:r>
+    </w:p>
+    <w:p>
+      <w:r>
+        <w:t>expired: Boolean,</w:t>
+      </w:r>
+    </w:p>
+    <w:p>
+      <w:r>
+        <w:t xml:space="preserve">checked: </w:t>
+      </w:r>
+      <w:proofErr w:type="gramStart"/>
+      <w:r>
+        <w:t>Boolean</w:t>
+      </w:r>
+      <w:proofErr w:type="gramEnd"/>
+    </w:p>
+    <w:p>
+      <w:r>
+        <w:t>type: “task”</w:t>
+      </w:r>
+    </w:p>
+    <w:p/>
+    <w:p>
+      <w:r>
+        <w:t>}</w:t>
+      </w:r>
+    </w:p>
+    <w:p/>
+    <w:p>
+      <w:pPr>
+        <w:rPr>
+          <w:b/>
+        </w:rPr>
+      </w:pPr>
+      <w:r>
+        <w:rPr>
+          <w:b/>
+        </w:rPr>
+        <w:t>Reminder</w:t>
+      </w:r>
+    </w:p>
+    <w:p>
+      <w:r>
+        <w:t>Reminder throws alert when past a certain Datetime.</w:t>
+      </w:r>
+    </w:p>
+    <w:p>
+      <w:r>
+        <w:t>There can be recurring reminders - let's say schedule an appointment with a doctor. Using repeating counter Object below.</w:t>
+      </w:r>
+    </w:p>
+    <w:p>
+      <w:r>
+        <w:t xml:space="preserve">After </w:t>
+      </w:r>
+      <w:proofErr w:type="spellStart"/>
+      <w:r>
+        <w:t>DateTime</w:t>
+      </w:r>
+      <w:proofErr w:type="spellEnd"/>
+      <w:r>
+        <w:t xml:space="preserve"> crosses expired becomes true with UI change.</w:t>
+      </w:r>
+    </w:p>
+    <w:p>
+      <w:r>
+        <w:t xml:space="preserve">For reminders all date values are mandatory which means </w:t>
+      </w:r>
+      <w:proofErr w:type="spellStart"/>
+      <w:r>
+        <w:t>thats</w:t>
+      </w:r>
+      <w:proofErr w:type="spellEnd"/>
+      <w:r>
+        <w:t xml:space="preserve"> it does not </w:t>
+      </w:r>
+      <w:proofErr w:type="gramStart"/>
+      <w:r>
+        <w:t>got</w:t>
+      </w:r>
+      <w:proofErr w:type="gramEnd"/>
+      <w:r>
+        <w:t xml:space="preserve"> to right panel.</w:t>
+      </w:r>
+    </w:p>
+    <w:p>
+      <w:bookmarkStart w:id="0" w:name="_Hlk131085572"/>
+    </w:p>
+    <w:p>
+      <w:r>
+        <w:t>Reminder Collection {</w:t>
+      </w:r>
+    </w:p>
+    <w:p>
+      <w:r>
+        <w:t xml:space="preserve">_id: </w:t>
+      </w:r>
+      <w:proofErr w:type="spellStart"/>
+      <w:r>
+        <w:t>ObjectId</w:t>
+      </w:r>
+      <w:proofErr w:type="spellEnd"/>
+      <w:r>
+        <w:t>,</w:t>
+      </w:r>
+    </w:p>
+    <w:p>
+      <w:r>
+        <w:t>title: String,</w:t>
+      </w:r>
+    </w:p>
+    <w:p>
+      <w:r>
+        <w:t>priority: Number,</w:t>
+      </w:r>
+    </w:p>
+    <w:p>
+      <w:proofErr w:type="spellStart"/>
+      <w:r>
+        <w:t>textBody</w:t>
+      </w:r>
+      <w:proofErr w:type="spellEnd"/>
+      <w:r>
+        <w:t>: String,</w:t>
+      </w:r>
+    </w:p>
+    <w:p>
+      <w:r>
+        <w:t>tag: String,</w:t>
+      </w:r>
+    </w:p>
+    <w:p>
+      <w:proofErr w:type="spellStart"/>
+      <w:r>
+        <w:t>dateCreated</w:t>
+      </w:r>
+      <w:proofErr w:type="spellEnd"/>
+      <w:r>
+        <w:t xml:space="preserve">: </w:t>
+      </w:r>
+      <w:proofErr w:type="spellStart"/>
+      <w:r>
+        <w:t>DateTimeStamp</w:t>
+      </w:r>
+      <w:proofErr w:type="spellEnd"/>
+      <w:r>
+        <w:t>,</w:t>
+      </w:r>
+    </w:p>
+    <w:p>
+      <w:proofErr w:type="spellStart"/>
+      <w:r>
+        <w:t>dateAddedTo</w:t>
+      </w:r>
+      <w:proofErr w:type="spellEnd"/>
+      <w:r>
+        <w:t xml:space="preserve">: </w:t>
+      </w:r>
+      <w:proofErr w:type="spellStart"/>
+      <w:r>
+        <w:t>DateTimeStamp</w:t>
+      </w:r>
+      <w:proofErr w:type="spellEnd"/>
+    </w:p>
+    <w:p>
       <w:proofErr w:type="spellStart"/>
       <w:r>
         <w:t>dateDueOn</w:t>
@@ -433,660 +607,479 @@
     </w:p>
     <w:p>
       <w:r>
+        <w:t>repeating: Boolean,</w:t>
+      </w:r>
+    </w:p>
+    <w:p>
+      <w:pPr>
+        <w:rPr>
+          <w:lang w:val="en-US"/>
+        </w:rPr>
+      </w:pPr>
+      <w:proofErr w:type="spellStart"/>
+      <w:r>
+        <w:rPr>
+          <w:lang w:val="en-US"/>
+        </w:rPr>
+        <w:t>repeatingCounterIncrement</w:t>
+      </w:r>
+      <w:proofErr w:type="spellEnd"/>
+      <w:r>
+        <w:t>: Number,</w:t>
+      </w:r>
+    </w:p>
+    <w:p>
+      <w:proofErr w:type="spellStart"/>
+      <w:r>
+        <w:rPr>
+          <w:lang w:val="en-US"/>
+        </w:rPr>
+        <w:t>repeatingIncrementBy</w:t>
+      </w:r>
+      <w:proofErr w:type="spellEnd"/>
+      <w:r>
+        <w:t xml:space="preserve">: </w:t>
+      </w:r>
+      <w:r>
+        <w:t>String (Day| Week | Month | Year</w:t>
+      </w:r>
+      <w:proofErr w:type="gramStart"/>
+      <w:r>
+        <w:t>),</w:t>
+      </w:r>
+      <w:r>
+        <w:t>,</w:t>
+      </w:r>
+      <w:proofErr w:type="gramEnd"/>
+    </w:p>
+    <w:p>
+      <w:proofErr w:type="spellStart"/>
+      <w:proofErr w:type="gramStart"/>
+      <w:r>
+        <w:t>expired:Boolean</w:t>
+      </w:r>
+      <w:proofErr w:type="spellEnd"/>
+      <w:proofErr w:type="gramEnd"/>
+    </w:p>
+    <w:p>
+      <w:proofErr w:type="spellStart"/>
+      <w:r>
+        <w:t>repeatingGroup</w:t>
+      </w:r>
+      <w:proofErr w:type="spellEnd"/>
+      <w:r>
+        <w:t xml:space="preserve">: </w:t>
+      </w:r>
+      <w:proofErr w:type="spellStart"/>
+      <w:r>
+        <w:t>ObjectId</w:t>
+      </w:r>
+      <w:proofErr w:type="spellEnd"/>
+    </w:p>
+    <w:p>
+      <w:r>
+        <w:t>type: “reminder”</w:t>
+      </w:r>
+    </w:p>
+    <w:p/>
+    <w:p>
+      <w:r>
+        <w:lastRenderedPageBreak/>
+        <w:t>}</w:t>
+      </w:r>
+    </w:p>
+    <w:bookmarkEnd w:id="0"/>
+    <w:p/>
+    <w:p>
+      <w:pPr>
+        <w:rPr>
+          <w:b/>
+        </w:rPr>
+      </w:pPr>
+    </w:p>
+    <w:p>
+      <w:pPr>
+        <w:rPr>
+          <w:b/>
+        </w:rPr>
+      </w:pPr>
+    </w:p>
+    <w:p>
+      <w:pPr>
+        <w:rPr>
+          <w:b/>
+        </w:rPr>
+      </w:pPr>
+      <w:r>
+        <w:rPr>
+          <w:b/>
+        </w:rPr>
+        <w:t>Notes</w:t>
+      </w:r>
+    </w:p>
+    <w:p>
+      <w:r>
+        <w:t>Notes can allow us to store a piece of TXT/PDF/Images</w:t>
+      </w:r>
+    </w:p>
+    <w:p>
+      <w:r>
+        <w:t xml:space="preserve">Use Case- MOM for office/ CS 5?? Notes for that day </w:t>
+      </w:r>
+      <w:proofErr w:type="gramStart"/>
+      <w:r>
+        <w:t>etc</w:t>
+      </w:r>
+      <w:proofErr w:type="gramEnd"/>
+    </w:p>
+    <w:p>
+      <w:r>
+        <w:t>Instead of storing it in a folder which often is difficult to retrieve.</w:t>
+      </w:r>
+    </w:p>
+    <w:p/>
+    <w:p>
+      <w:r>
+        <w:t>Note Collection {</w:t>
+      </w:r>
+    </w:p>
+    <w:p>
+      <w:r>
+        <w:t xml:space="preserve">_id: </w:t>
+      </w:r>
+      <w:proofErr w:type="spellStart"/>
+      <w:r>
+        <w:t>ObjectId</w:t>
+      </w:r>
+      <w:proofErr w:type="spellEnd"/>
+      <w:r>
+        <w:t>,</w:t>
+      </w:r>
+    </w:p>
+    <w:p>
+      <w:r>
+        <w:t>title: String,</w:t>
+      </w:r>
+    </w:p>
+    <w:p>
+      <w:proofErr w:type="spellStart"/>
+      <w:r>
+        <w:t>dateCreated</w:t>
+      </w:r>
+      <w:proofErr w:type="spellEnd"/>
+      <w:r>
+        <w:t xml:space="preserve">: </w:t>
+      </w:r>
+      <w:proofErr w:type="spellStart"/>
+      <w:r>
+        <w:t>DateTimeStamp</w:t>
+      </w:r>
+      <w:proofErr w:type="spellEnd"/>
+      <w:r>
+        <w:t>,</w:t>
+      </w:r>
+    </w:p>
+    <w:p>
+      <w:proofErr w:type="spellStart"/>
+      <w:r>
+        <w:t>dateAddedTo</w:t>
+      </w:r>
+      <w:proofErr w:type="spellEnd"/>
+      <w:r>
+        <w:t xml:space="preserve">: </w:t>
+      </w:r>
+      <w:proofErr w:type="spellStart"/>
+      <w:r>
+        <w:t>DateTimeStamp</w:t>
+      </w:r>
+      <w:proofErr w:type="spellEnd"/>
+    </w:p>
+    <w:p>
+      <w:proofErr w:type="spellStart"/>
+      <w:r>
+        <w:t>textBody</w:t>
+      </w:r>
+      <w:proofErr w:type="spellEnd"/>
+      <w:r>
+        <w:t>: String,</w:t>
+      </w:r>
+    </w:p>
+    <w:p>
+      <w:r>
+        <w:t>tag: String,</w:t>
+      </w:r>
+    </w:p>
+    <w:p>
+      <w:proofErr w:type="spellStart"/>
+      <w:r>
+        <w:t>documentLink</w:t>
+      </w:r>
+      <w:proofErr w:type="spellEnd"/>
+      <w:r>
+        <w:t>: [String]</w:t>
+      </w:r>
+    </w:p>
+    <w:p>
+      <w:r>
+        <w:t>type: “notes”</w:t>
+      </w:r>
+    </w:p>
+    <w:p/>
+    <w:p>
+      <w:r>
+        <w:t>}</w:t>
+      </w:r>
+    </w:p>
+    <w:p/>
+    <w:p>
+      <w:pPr>
+        <w:rPr>
+          <w:b/>
+        </w:rPr>
+      </w:pPr>
+      <w:r>
+        <w:rPr>
+          <w:b/>
+        </w:rPr>
+        <w:t>Memories</w:t>
+      </w:r>
+    </w:p>
+    <w:p>
+      <w:r>
+        <w:t>This takes in a picture and text describing the picture and your feelings.</w:t>
+      </w:r>
+    </w:p>
+    <w:p>
+      <w:r>
+        <w:t>This can be thought of as a digitised personal diary.</w:t>
+      </w:r>
+    </w:p>
+    <w:p>
+      <w:pPr>
+        <w:rPr>
+          <w:shd w:val="clear" w:color="auto" w:fill="FFE599"/>
+        </w:rPr>
+      </w:pPr>
+      <w:r>
+        <w:rPr>
+          <w:shd w:val="clear" w:color="auto" w:fill="FFE599"/>
+        </w:rPr>
+        <w:t xml:space="preserve">This can be shareable but is out of scope for </w:t>
+      </w:r>
+      <w:proofErr w:type="gramStart"/>
+      <w:r>
+        <w:rPr>
+          <w:shd w:val="clear" w:color="auto" w:fill="FFE599"/>
+        </w:rPr>
+        <w:t>now</w:t>
+      </w:r>
+      <w:proofErr w:type="gramEnd"/>
+    </w:p>
+    <w:p>
+      <w:r>
+        <w:t xml:space="preserve">It allows only text entry as well of size 50 char or more need to decide upper </w:t>
+      </w:r>
+      <w:proofErr w:type="gramStart"/>
+      <w:r>
+        <w:t>limit</w:t>
+      </w:r>
+      <w:proofErr w:type="gramEnd"/>
+    </w:p>
+    <w:p>
+      <w:r>
+        <w:t>But it does not allow only pics to be uploaded to bring about habit of writing what you feel inside.</w:t>
+      </w:r>
+    </w:p>
+    <w:p>
+      <w:r>
+        <w:t>Tags to categorise memories. Happy Memory/SAD</w:t>
+      </w:r>
+    </w:p>
+    <w:p>
+      <w:proofErr w:type="gramStart"/>
+      <w:r>
+        <w:t>Basically</w:t>
+      </w:r>
+      <w:proofErr w:type="gramEnd"/>
+      <w:r>
+        <w:t xml:space="preserve"> text editor inside notes.</w:t>
+      </w:r>
+    </w:p>
+    <w:p/>
+    <w:p>
+      <w:pPr>
+        <w:rPr>
+          <w:b/>
+        </w:rPr>
+      </w:pPr>
+      <w:r>
+        <w:rPr>
+          <w:b/>
+        </w:rPr>
+        <w:t>Meetings</w:t>
+      </w:r>
+    </w:p>
+    <w:p>
+      <w:r>
+        <w:t xml:space="preserve">This event can help us focus our time on one </w:t>
+      </w:r>
+      <w:proofErr w:type="gramStart"/>
+      <w:r>
+        <w:t>particular activity</w:t>
+      </w:r>
+      <w:proofErr w:type="gramEnd"/>
+      <w:r>
+        <w:t xml:space="preserve">. Brings about </w:t>
+      </w:r>
+      <w:proofErr w:type="gramStart"/>
+      <w:r>
+        <w:t>Focus</w:t>
+      </w:r>
+      <w:proofErr w:type="gramEnd"/>
+    </w:p>
+    <w:p>
+      <w:r>
+        <w:t>Use Case Meeting on zoom to discuss a project.</w:t>
+      </w:r>
+    </w:p>
+    <w:p>
+      <w:r>
+        <w:t xml:space="preserve">Preparation for exam </w:t>
+      </w:r>
+    </w:p>
+    <w:p>
+      <w:r>
+        <w:t xml:space="preserve">The event throws </w:t>
+      </w:r>
+      <w:proofErr w:type="gramStart"/>
+      <w:r>
+        <w:t>a</w:t>
+      </w:r>
+      <w:proofErr w:type="gramEnd"/>
+      <w:r>
+        <w:t xml:space="preserve"> alert when the meeting is about to start.</w:t>
+      </w:r>
+    </w:p>
+    <w:p/>
+    <w:p>
+      <w:r>
+        <w:t>Meeting Collection {</w:t>
+      </w:r>
+    </w:p>
+    <w:p>
+      <w:r>
+        <w:t xml:space="preserve">_id: </w:t>
+      </w:r>
+      <w:proofErr w:type="spellStart"/>
+      <w:r>
+        <w:t>ObjectId</w:t>
+      </w:r>
+      <w:proofErr w:type="spellEnd"/>
+      <w:r>
+        <w:t>,</w:t>
+      </w:r>
+    </w:p>
+    <w:p>
+      <w:r>
+        <w:t>title: String,</w:t>
+      </w:r>
+    </w:p>
+    <w:p>
+      <w:proofErr w:type="spellStart"/>
+      <w:r>
+        <w:t>dateCreated</w:t>
+      </w:r>
+      <w:proofErr w:type="spellEnd"/>
+      <w:r>
+        <w:t xml:space="preserve">: </w:t>
+      </w:r>
+      <w:proofErr w:type="spellStart"/>
+      <w:r>
+        <w:t>DateTimeStamp</w:t>
+      </w:r>
+      <w:proofErr w:type="spellEnd"/>
+      <w:r>
+        <w:t>,</w:t>
+      </w:r>
+    </w:p>
+    <w:p>
+      <w:proofErr w:type="spellStart"/>
+      <w:r>
+        <w:t>dateAddedTo</w:t>
+      </w:r>
+      <w:proofErr w:type="spellEnd"/>
+      <w:r>
+        <w:t xml:space="preserve">: </w:t>
+      </w:r>
+      <w:proofErr w:type="spellStart"/>
+      <w:r>
+        <w:t>DateTimeStamp</w:t>
+      </w:r>
+      <w:proofErr w:type="spellEnd"/>
+      <w:r>
+        <w:t>,</w:t>
+      </w:r>
+    </w:p>
+    <w:p>
+      <w:proofErr w:type="spellStart"/>
+      <w:r>
+        <w:t>dateDueOn</w:t>
+      </w:r>
+      <w:proofErr w:type="spellEnd"/>
+      <w:r>
+        <w:t xml:space="preserve">: </w:t>
+      </w:r>
+      <w:proofErr w:type="spellStart"/>
+      <w:r>
+        <w:t>DateTimeStamp</w:t>
+      </w:r>
+      <w:proofErr w:type="spellEnd"/>
+      <w:r>
+        <w:t>,</w:t>
+      </w:r>
+    </w:p>
+    <w:p>
+      <w:r>
+        <w:t>duration: String,</w:t>
+      </w:r>
+    </w:p>
+    <w:p>
+      <w:r>
         <w:t>priority: Number,</w:t>
       </w:r>
     </w:p>
     <w:p>
+      <w:proofErr w:type="spellStart"/>
+      <w:r>
+        <w:t>textBody</w:t>
+      </w:r>
+      <w:proofErr w:type="spellEnd"/>
+      <w:r>
+        <w:t>: String,</w:t>
+      </w:r>
+    </w:p>
+    <w:p>
       <w:r>
         <w:t>tag: String,</w:t>
       </w:r>
     </w:p>
     <w:p>
       <w:r>
-        <w:t xml:space="preserve">checked: </w:t>
-      </w:r>
-      <w:proofErr w:type="gramStart"/>
-      <w:r>
-        <w:t>Boolean</w:t>
-      </w:r>
-      <w:proofErr w:type="gramEnd"/>
-    </w:p>
-    <w:p>
-      <w:r>
-        <w:t>type: “task”</w:t>
-      </w:r>
-    </w:p>
-    <w:p/>
-    <w:p>
-      <w:r>
-        <w:t>}</w:t>
-      </w:r>
-    </w:p>
-    <w:p/>
+        <w:t>repeating: Boolean,</w:t>
+      </w:r>
+    </w:p>
     <w:p>
       <w:pPr>
         <w:rPr>
-          <w:b/>
+          <w:lang w:val="en-US"/>
         </w:rPr>
       </w:pPr>
-      <w:r>
-        <w:rPr>
-          <w:b/>
-        </w:rPr>
-        <w:t>Reminder</w:t>
-      </w:r>
-    </w:p>
-    <w:p>
-      <w:r>
-        <w:t>Reminder throws alert when past a certain Datetime.</w:t>
-      </w:r>
-    </w:p>
-    <w:p>
-      <w:r>
-        <w:t>There can be recurring reminders - let's say schedule an appointment with a doctor. Using repeating counter Object below.</w:t>
-      </w:r>
-    </w:p>
-    <w:p>
-      <w:r>
-        <w:t xml:space="preserve">After </w:t>
-      </w:r>
-      <w:proofErr w:type="spellStart"/>
-      <w:r>
-        <w:t>DateTime</w:t>
-      </w:r>
-      <w:proofErr w:type="spellEnd"/>
-      <w:r>
-        <w:t xml:space="preserve"> crosses expired becomes true with UI change.</w:t>
-      </w:r>
-    </w:p>
-    <w:p>
-      <w:r>
-        <w:t xml:space="preserve">For reminders all date values are mandatory which means </w:t>
-      </w:r>
-      <w:proofErr w:type="spellStart"/>
-      <w:r>
-        <w:t>thats</w:t>
-      </w:r>
-      <w:proofErr w:type="spellEnd"/>
-      <w:r>
-        <w:t xml:space="preserve"> it does not </w:t>
-      </w:r>
-      <w:proofErr w:type="gramStart"/>
-      <w:r>
-        <w:t>got</w:t>
-      </w:r>
-      <w:proofErr w:type="gramEnd"/>
-      <w:r>
-        <w:t xml:space="preserve"> to right panel.</w:t>
-      </w:r>
-    </w:p>
-    <w:p>
-      <w:bookmarkStart w:id="0" w:name="_Hlk131085572"/>
-    </w:p>
-    <w:p>
-      <w:r>
-        <w:t>Reminder Collection {</w:t>
-      </w:r>
-    </w:p>
-    <w:p>
-      <w:r>
-        <w:t xml:space="preserve">_id: </w:t>
-      </w:r>
-      <w:proofErr w:type="spellStart"/>
-      <w:r>
-        <w:t>ObjectId</w:t>
-      </w:r>
-      <w:proofErr w:type="spellEnd"/>
-      <w:r>
-        <w:t>,</w:t>
-      </w:r>
-    </w:p>
-    <w:p>
-      <w:r>
-        <w:t>title: String,</w:t>
-      </w:r>
-    </w:p>
-    <w:p>
-      <w:r>
-        <w:t>priority: Number,</w:t>
-      </w:r>
-    </w:p>
-    <w:p>
-      <w:proofErr w:type="spellStart"/>
-      <w:r>
-        <w:t>textBody</w:t>
-      </w:r>
-      <w:proofErr w:type="spellEnd"/>
-      <w:r>
-        <w:t>: String,</w:t>
-      </w:r>
-    </w:p>
-    <w:p>
-      <w:r>
-        <w:t>tag: String,</w:t>
-      </w:r>
-    </w:p>
-    <w:p>
-      <w:proofErr w:type="spellStart"/>
-      <w:r>
-        <w:t>dateCreated</w:t>
-      </w:r>
-      <w:proofErr w:type="spellEnd"/>
-      <w:r>
-        <w:t xml:space="preserve">: </w:t>
-      </w:r>
-      <w:proofErr w:type="spellStart"/>
-      <w:r>
-        <w:t>DateTimeStamp</w:t>
-      </w:r>
-      <w:proofErr w:type="spellEnd"/>
-      <w:r>
-        <w:t>,</w:t>
-      </w:r>
-    </w:p>
-    <w:p>
-      <w:proofErr w:type="spellStart"/>
-      <w:r>
-        <w:t>dateAddedTo</w:t>
-      </w:r>
-      <w:proofErr w:type="spellEnd"/>
-      <w:r>
-        <w:t xml:space="preserve">: </w:t>
-      </w:r>
-      <w:proofErr w:type="spellStart"/>
-      <w:r>
-        <w:t>DateTimeStamp</w:t>
-      </w:r>
-      <w:proofErr w:type="spellEnd"/>
-    </w:p>
-    <w:p>
-      <w:proofErr w:type="spellStart"/>
-      <w:r>
-        <w:t>dateDueOn</w:t>
-      </w:r>
-      <w:proofErr w:type="spellEnd"/>
-      <w:r>
-        <w:t xml:space="preserve">: </w:t>
-      </w:r>
-      <w:proofErr w:type="spellStart"/>
-      <w:r>
-        <w:t>DateTimeStamp</w:t>
-      </w:r>
-      <w:proofErr w:type="spellEnd"/>
-    </w:p>
-    <w:p>
-      <w:r>
-        <w:t>repeating: Boolean,</w:t>
-      </w:r>
-    </w:p>
-    <w:p>
-      <w:pPr>
+      <w:proofErr w:type="spellStart"/>
+      <w:r>
         <w:rPr>
           <w:lang w:val="en-US"/>
         </w:rPr>
-      </w:pPr>
-      <w:proofErr w:type="spellStart"/>
-      <w:r>
-        <w:rPr>
-          <w:lang w:val="en-US"/>
-        </w:rPr>
-        <w:t>repeatingCounterIncrement</w:t>
-      </w:r>
-      <w:proofErr w:type="spellEnd"/>
-      <w:r>
-        <w:t>: Number,</w:t>
-      </w:r>
-    </w:p>
-    <w:p>
-      <w:proofErr w:type="spellStart"/>
-      <w:r>
-        <w:rPr>
-          <w:lang w:val="en-US"/>
-        </w:rPr>
-        <w:t>repeatingIncrementBy</w:t>
-      </w:r>
-      <w:proofErr w:type="spellEnd"/>
-      <w:r>
-        <w:t xml:space="preserve">: </w:t>
-      </w:r>
-      <w:r>
-        <w:t>String (Day| Week | Month | Year</w:t>
-      </w:r>
-      <w:proofErr w:type="gramStart"/>
-      <w:r>
-        <w:t>),</w:t>
-      </w:r>
-      <w:r>
-        <w:t>,</w:t>
-      </w:r>
-      <w:proofErr w:type="gramEnd"/>
-    </w:p>
-    <w:p>
-      <w:proofErr w:type="spellStart"/>
-      <w:proofErr w:type="gramStart"/>
-      <w:r>
-        <w:t>expired:Boolean</w:t>
-      </w:r>
-      <w:proofErr w:type="spellEnd"/>
-      <w:proofErr w:type="gramEnd"/>
-    </w:p>
-    <w:p>
-      <w:proofErr w:type="spellStart"/>
-      <w:r>
-        <w:t>repeatingGroup</w:t>
-      </w:r>
-      <w:proofErr w:type="spellEnd"/>
-      <w:r>
-        <w:t xml:space="preserve">: </w:t>
-      </w:r>
-      <w:proofErr w:type="spellStart"/>
-      <w:r>
-        <w:t>ObjectId</w:t>
-      </w:r>
-      <w:proofErr w:type="spellEnd"/>
-    </w:p>
-    <w:p>
-      <w:r>
-        <w:t>type: “reminder”</w:t>
-      </w:r>
-    </w:p>
-    <w:p/>
-    <w:p>
-      <w:r>
-        <w:t>}</w:t>
-      </w:r>
-    </w:p>
-    <w:bookmarkEnd w:id="0"/>
-    <w:p/>
-    <w:p>
-      <w:pPr>
-        <w:rPr>
-          <w:b/>
-        </w:rPr>
-      </w:pPr>
-    </w:p>
-    <w:p>
-      <w:pPr>
-        <w:rPr>
-          <w:b/>
-        </w:rPr>
-      </w:pPr>
-    </w:p>
-    <w:p>
-      <w:pPr>
-        <w:rPr>
-          <w:b/>
-        </w:rPr>
-      </w:pPr>
-      <w:r>
-        <w:rPr>
-          <w:b/>
-        </w:rPr>
-        <w:t>Notes</w:t>
-      </w:r>
-    </w:p>
-    <w:p>
-      <w:r>
-        <w:t>Notes can allow us to store a piece of TXT/PDF/Images</w:t>
-      </w:r>
-    </w:p>
-    <w:p>
-      <w:r>
-        <w:t xml:space="preserve">Use Case- MOM for office/ CS 5?? Notes for that day </w:t>
-      </w:r>
-      <w:proofErr w:type="gramStart"/>
-      <w:r>
-        <w:t>etc</w:t>
-      </w:r>
-      <w:proofErr w:type="gramEnd"/>
-    </w:p>
-    <w:p>
-      <w:r>
-        <w:t>Instead of storing it in a folder which often is difficult to retrieve.</w:t>
-      </w:r>
-    </w:p>
-    <w:p/>
-    <w:p>
-      <w:r>
-        <w:t>Note Collection {</w:t>
-      </w:r>
-    </w:p>
-    <w:p>
-      <w:r>
-        <w:t xml:space="preserve">_id: </w:t>
-      </w:r>
-      <w:proofErr w:type="spellStart"/>
-      <w:r>
-        <w:t>ObjectId</w:t>
-      </w:r>
-      <w:proofErr w:type="spellEnd"/>
-      <w:r>
-        <w:t>,</w:t>
-      </w:r>
-    </w:p>
-    <w:p>
-      <w:r>
-        <w:t>title: String,</w:t>
-      </w:r>
-    </w:p>
-    <w:p>
-      <w:proofErr w:type="spellStart"/>
-      <w:r>
-        <w:t>dateCreated</w:t>
-      </w:r>
-      <w:proofErr w:type="spellEnd"/>
-      <w:r>
-        <w:t xml:space="preserve">: </w:t>
-      </w:r>
-      <w:proofErr w:type="spellStart"/>
-      <w:r>
-        <w:t>DateTimeStamp</w:t>
-      </w:r>
-      <w:proofErr w:type="spellEnd"/>
-      <w:r>
-        <w:t>,</w:t>
-      </w:r>
-    </w:p>
-    <w:p>
-      <w:proofErr w:type="spellStart"/>
-      <w:r>
-        <w:t>dateAddedTo</w:t>
-      </w:r>
-      <w:proofErr w:type="spellEnd"/>
-      <w:r>
-        <w:t xml:space="preserve">: </w:t>
-      </w:r>
-      <w:proofErr w:type="spellStart"/>
-      <w:r>
-        <w:t>DateTimeStamp</w:t>
-      </w:r>
-      <w:proofErr w:type="spellEnd"/>
-    </w:p>
-    <w:p>
-      <w:proofErr w:type="spellStart"/>
-      <w:r>
-        <w:t>textBody</w:t>
-      </w:r>
-      <w:proofErr w:type="spellEnd"/>
-      <w:r>
-        <w:t>: String,</w:t>
-      </w:r>
-    </w:p>
-    <w:p>
-      <w:r>
-        <w:t>tag: String,</w:t>
-      </w:r>
-    </w:p>
-    <w:p>
-      <w:proofErr w:type="spellStart"/>
-      <w:r>
-        <w:t>documentLink</w:t>
-      </w:r>
-      <w:proofErr w:type="spellEnd"/>
-      <w:r>
-        <w:t>: [String]</w:t>
-      </w:r>
-    </w:p>
-    <w:p>
-      <w:r>
-        <w:t>type: “notes”</w:t>
-      </w:r>
-    </w:p>
-    <w:p/>
-    <w:p>
-      <w:r>
-        <w:t>}</w:t>
-      </w:r>
-    </w:p>
-    <w:p/>
-    <w:p>
-      <w:pPr>
-        <w:rPr>
-          <w:b/>
-        </w:rPr>
-      </w:pPr>
-      <w:r>
-        <w:rPr>
-          <w:b/>
-        </w:rPr>
-        <w:t>Memories</w:t>
-      </w:r>
-    </w:p>
-    <w:p>
-      <w:r>
-        <w:t>This takes in a picture and text describing the picture and your feelings.</w:t>
-      </w:r>
-    </w:p>
-    <w:p>
-      <w:r>
-        <w:t>This can be thought of as a digitised personal diary.</w:t>
-      </w:r>
-    </w:p>
-    <w:p>
-      <w:pPr>
-        <w:rPr>
-          <w:shd w:val="clear" w:color="auto" w:fill="FFE599"/>
-        </w:rPr>
-      </w:pPr>
-      <w:r>
-        <w:rPr>
-          <w:shd w:val="clear" w:color="auto" w:fill="FFE599"/>
-        </w:rPr>
-        <w:t xml:space="preserve">This can be shareable but is out of scope for </w:t>
-      </w:r>
-      <w:proofErr w:type="gramStart"/>
-      <w:r>
-        <w:rPr>
-          <w:shd w:val="clear" w:color="auto" w:fill="FFE599"/>
-        </w:rPr>
-        <w:t>now</w:t>
-      </w:r>
-      <w:proofErr w:type="gramEnd"/>
-    </w:p>
-    <w:p>
-      <w:r>
-        <w:t xml:space="preserve">It allows only text entry as well of size 50 char or more need to decide upper </w:t>
-      </w:r>
-      <w:proofErr w:type="gramStart"/>
-      <w:r>
-        <w:t>limit</w:t>
-      </w:r>
-      <w:proofErr w:type="gramEnd"/>
-    </w:p>
-    <w:p>
-      <w:r>
-        <w:t>But it does not allow only pics to be uploaded to bring about habit of writing what you feel inside.</w:t>
-      </w:r>
-    </w:p>
-    <w:p>
-      <w:r>
-        <w:t>Tags to categorise memories. Happy Memory/SAD</w:t>
-      </w:r>
-    </w:p>
-    <w:p>
-      <w:proofErr w:type="gramStart"/>
-      <w:r>
-        <w:t>Basically</w:t>
-      </w:r>
-      <w:proofErr w:type="gramEnd"/>
-      <w:r>
-        <w:t xml:space="preserve"> text editor inside notes.</w:t>
-      </w:r>
-    </w:p>
-    <w:p/>
-    <w:p>
-      <w:pPr>
-        <w:rPr>
-          <w:b/>
-        </w:rPr>
-      </w:pPr>
-      <w:r>
-        <w:rPr>
-          <w:b/>
-        </w:rPr>
-        <w:t>Meetings</w:t>
-      </w:r>
-    </w:p>
-    <w:p>
-      <w:r>
-        <w:t xml:space="preserve">This event can help us focus our time on one </w:t>
-      </w:r>
-      <w:proofErr w:type="gramStart"/>
-      <w:r>
-        <w:t>particular activity</w:t>
-      </w:r>
-      <w:proofErr w:type="gramEnd"/>
-      <w:r>
-        <w:t xml:space="preserve">. Brings about </w:t>
-      </w:r>
-      <w:proofErr w:type="gramStart"/>
-      <w:r>
-        <w:t>Focus</w:t>
-      </w:r>
-      <w:proofErr w:type="gramEnd"/>
-    </w:p>
-    <w:p>
-      <w:r>
-        <w:t>Use Case Meeting on zoom to discuss a project.</w:t>
-      </w:r>
-    </w:p>
-    <w:p>
-      <w:r>
-        <w:t xml:space="preserve">Preparation for exam </w:t>
-      </w:r>
-    </w:p>
-    <w:p>
-      <w:r>
-        <w:t xml:space="preserve">The event throws </w:t>
-      </w:r>
-      <w:proofErr w:type="gramStart"/>
-      <w:r>
-        <w:t>a</w:t>
-      </w:r>
-      <w:proofErr w:type="gramEnd"/>
-      <w:r>
-        <w:t xml:space="preserve"> alert when the meeting is about to start.</w:t>
-      </w:r>
-    </w:p>
-    <w:p/>
-    <w:p>
-      <w:r>
-        <w:t>Meeting Collection {</w:t>
-      </w:r>
-    </w:p>
-    <w:p>
-      <w:r>
-        <w:t xml:space="preserve">_id: </w:t>
-      </w:r>
-      <w:proofErr w:type="spellStart"/>
-      <w:r>
-        <w:t>ObjectId</w:t>
-      </w:r>
-      <w:proofErr w:type="spellEnd"/>
-      <w:r>
-        <w:t>,</w:t>
-      </w:r>
-    </w:p>
-    <w:p>
-      <w:r>
-        <w:t>title: String,</w:t>
-      </w:r>
-    </w:p>
-    <w:p>
-      <w:proofErr w:type="spellStart"/>
-      <w:r>
-        <w:t>dateCreated</w:t>
-      </w:r>
-      <w:proofErr w:type="spellEnd"/>
-      <w:r>
-        <w:t xml:space="preserve">: </w:t>
-      </w:r>
-      <w:proofErr w:type="spellStart"/>
-      <w:r>
-        <w:t>DateTimeStamp</w:t>
-      </w:r>
-      <w:proofErr w:type="spellEnd"/>
-      <w:r>
-        <w:t>,</w:t>
-      </w:r>
-    </w:p>
-    <w:p>
-      <w:proofErr w:type="spellStart"/>
-      <w:r>
-        <w:t>dateAddedTo</w:t>
-      </w:r>
-      <w:proofErr w:type="spellEnd"/>
-      <w:r>
-        <w:t xml:space="preserve">: </w:t>
-      </w:r>
-      <w:proofErr w:type="spellStart"/>
-      <w:r>
-        <w:t>DateTimeStamp</w:t>
-      </w:r>
-      <w:proofErr w:type="spellEnd"/>
-      <w:r>
-        <w:t>,</w:t>
-      </w:r>
-    </w:p>
-    <w:p>
-      <w:proofErr w:type="spellStart"/>
-      <w:r>
-        <w:t>dateDueOn</w:t>
-      </w:r>
-      <w:proofErr w:type="spellEnd"/>
-      <w:r>
-        <w:t xml:space="preserve">: </w:t>
-      </w:r>
-      <w:proofErr w:type="spellStart"/>
-      <w:r>
-        <w:t>DateTimeStamp</w:t>
-      </w:r>
-      <w:proofErr w:type="spellEnd"/>
-      <w:r>
-        <w:t>,</w:t>
-      </w:r>
-    </w:p>
-    <w:p>
-      <w:r>
-        <w:t>duration: String,</w:t>
-      </w:r>
-    </w:p>
-    <w:p>
-      <w:r>
-        <w:t>priority: Number,</w:t>
-      </w:r>
-    </w:p>
-    <w:p>
-      <w:proofErr w:type="spellStart"/>
-      <w:r>
-        <w:t>textBody</w:t>
-      </w:r>
-      <w:proofErr w:type="spellEnd"/>
-      <w:r>
-        <w:t>: String,</w:t>
-      </w:r>
-    </w:p>
-    <w:p>
-      <w:r>
-        <w:t>tag: String,</w:t>
-      </w:r>
-    </w:p>
-    <w:p>
-      <w:r>
-        <w:t>repeating: Boolean,</w:t>
-      </w:r>
-    </w:p>
-    <w:p>
-      <w:pPr>
-        <w:rPr>
-          <w:lang w:val="en-US"/>
-        </w:rPr>
-      </w:pPr>
-      <w:proofErr w:type="spellStart"/>
-      <w:r>
-        <w:rPr>
-          <w:lang w:val="en-US"/>
-        </w:rPr>
+        <w:lastRenderedPageBreak/>
         <w:t>repeatingCounterIncrement</w:t>
       </w:r>
       <w:proofErr w:type="spellEnd"/>
@@ -1488,6 +1481,7 @@
         <w:rPr>
           <w:b/>
         </w:rPr>
+        <w:lastRenderedPageBreak/>
         <w:tab/>
       </w:r>
       <w:r>

</xml_diff>